<commit_message>
Checklist, README done Corrected reservation list to take name instead
</commit_message>
<xml_diff>
--- a/#ProjectChecklist.docx
+++ b/#ProjectChecklist.docx
@@ -189,8 +189,6 @@
         </w:rPr>
         <w:t>X</w:t>
       </w:r>
-      <w:bookmarkStart w:id="0" w:name="_GoBack"/>
-      <w:bookmarkEnd w:id="0"/>
       <w:r>
         <w:rPr>
           <w:rFonts w:ascii="Times New Roman" w:hAnsi="Times New Roman" w:cs="Times New Roman"/>
@@ -508,217 +506,317 @@
           <w:szCs w:val="24"/>
         </w:rPr>
         <w:tab/>
-        <w:t>[] Admin (create an admin account ahead of time)</w:t>
-      </w:r>
-    </w:p>
-    <w:p>
-      <w:pPr>
-        <w:rPr>
-          <w:rFonts w:ascii="Times New Roman" w:hAnsi="Times New Roman" w:cs="Times New Roman"/>
-          <w:sz w:val="24"/>
-          <w:szCs w:val="24"/>
-        </w:rPr>
-      </w:pPr>
-      <w:r>
-        <w:rPr>
-          <w:rFonts w:ascii="Times New Roman" w:hAnsi="Times New Roman" w:cs="Times New Roman"/>
-          <w:sz w:val="24"/>
-          <w:szCs w:val="24"/>
-        </w:rPr>
-        <w:tab/>
-      </w:r>
-      <w:r>
-        <w:rPr>
-          <w:rFonts w:ascii="Times New Roman" w:hAnsi="Times New Roman" w:cs="Times New Roman"/>
-          <w:sz w:val="24"/>
-          <w:szCs w:val="24"/>
-        </w:rPr>
-        <w:tab/>
-        <w:t>[] Add, Edit and Delete information for a customer representative or customer</w:t>
-      </w:r>
-    </w:p>
-    <w:p>
-      <w:pPr>
-        <w:rPr>
-          <w:rFonts w:ascii="Times New Roman" w:hAnsi="Times New Roman" w:cs="Times New Roman"/>
-          <w:sz w:val="24"/>
-          <w:szCs w:val="24"/>
-        </w:rPr>
-      </w:pPr>
-      <w:r>
-        <w:rPr>
-          <w:rFonts w:ascii="Times New Roman" w:hAnsi="Times New Roman" w:cs="Times New Roman"/>
-          <w:sz w:val="24"/>
-          <w:szCs w:val="24"/>
-        </w:rPr>
-        <w:tab/>
-      </w:r>
-      <w:r>
-        <w:rPr>
-          <w:rFonts w:ascii="Times New Roman" w:hAnsi="Times New Roman" w:cs="Times New Roman"/>
-          <w:sz w:val="24"/>
-          <w:szCs w:val="24"/>
-        </w:rPr>
-        <w:tab/>
-        <w:t xml:space="preserve">[] Obtain a sales report for a </w:t>
-      </w:r>
-      <w:proofErr w:type="gramStart"/>
-      <w:r>
-        <w:rPr>
-          <w:rFonts w:ascii="Times New Roman" w:hAnsi="Times New Roman" w:cs="Times New Roman"/>
-          <w:sz w:val="24"/>
-          <w:szCs w:val="24"/>
-        </w:rPr>
-        <w:t>particular month</w:t>
-      </w:r>
-      <w:proofErr w:type="gramEnd"/>
-    </w:p>
-    <w:p>
-      <w:pPr>
-        <w:rPr>
-          <w:rFonts w:ascii="Times New Roman" w:hAnsi="Times New Roman" w:cs="Times New Roman"/>
-          <w:sz w:val="24"/>
-          <w:szCs w:val="24"/>
-        </w:rPr>
-      </w:pPr>
-      <w:r>
-        <w:rPr>
-          <w:rFonts w:ascii="Times New Roman" w:hAnsi="Times New Roman" w:cs="Times New Roman"/>
-          <w:sz w:val="24"/>
-          <w:szCs w:val="24"/>
-        </w:rPr>
-        <w:tab/>
-      </w:r>
-      <w:r>
-        <w:rPr>
-          <w:rFonts w:ascii="Times New Roman" w:hAnsi="Times New Roman" w:cs="Times New Roman"/>
-          <w:sz w:val="24"/>
-          <w:szCs w:val="24"/>
-        </w:rPr>
-        <w:tab/>
-        <w:t>[] Produce a list of reservations by flight number or by customer name</w:t>
-      </w:r>
-    </w:p>
-    <w:p>
-      <w:pPr>
-        <w:rPr>
-          <w:rFonts w:ascii="Times New Roman" w:hAnsi="Times New Roman" w:cs="Times New Roman"/>
-          <w:sz w:val="24"/>
-          <w:szCs w:val="24"/>
-        </w:rPr>
-      </w:pPr>
-      <w:r>
-        <w:rPr>
-          <w:rFonts w:ascii="Times New Roman" w:hAnsi="Times New Roman" w:cs="Times New Roman"/>
-          <w:sz w:val="24"/>
-          <w:szCs w:val="24"/>
-        </w:rPr>
-        <w:tab/>
-      </w:r>
-      <w:r>
-        <w:rPr>
-          <w:rFonts w:ascii="Times New Roman" w:hAnsi="Times New Roman" w:cs="Times New Roman"/>
-          <w:sz w:val="24"/>
-          <w:szCs w:val="24"/>
-        </w:rPr>
-        <w:tab/>
-        <w:t xml:space="preserve">[] Produce a summary listing of revenue generated by a </w:t>
-      </w:r>
-      <w:proofErr w:type="gramStart"/>
-      <w:r>
-        <w:rPr>
-          <w:rFonts w:ascii="Times New Roman" w:hAnsi="Times New Roman" w:cs="Times New Roman"/>
-          <w:sz w:val="24"/>
-          <w:szCs w:val="24"/>
-        </w:rPr>
-        <w:t>particular flight</w:t>
-      </w:r>
-      <w:proofErr w:type="gramEnd"/>
-      <w:r>
-        <w:rPr>
-          <w:rFonts w:ascii="Times New Roman" w:hAnsi="Times New Roman" w:cs="Times New Roman"/>
-          <w:sz w:val="24"/>
-          <w:szCs w:val="24"/>
-        </w:rPr>
-        <w:t>, airline, or customer</w:t>
-      </w:r>
-    </w:p>
-    <w:p>
-      <w:pPr>
-        <w:rPr>
-          <w:rFonts w:ascii="Times New Roman" w:hAnsi="Times New Roman" w:cs="Times New Roman"/>
-          <w:sz w:val="24"/>
-          <w:szCs w:val="24"/>
-        </w:rPr>
-      </w:pPr>
-      <w:r>
-        <w:rPr>
-          <w:rFonts w:ascii="Times New Roman" w:hAnsi="Times New Roman" w:cs="Times New Roman"/>
-          <w:sz w:val="24"/>
-          <w:szCs w:val="24"/>
-        </w:rPr>
-        <w:tab/>
-      </w:r>
-      <w:r>
-        <w:rPr>
-          <w:rFonts w:ascii="Times New Roman" w:hAnsi="Times New Roman" w:cs="Times New Roman"/>
-          <w:sz w:val="24"/>
-          <w:szCs w:val="24"/>
-        </w:rPr>
-        <w:tab/>
-        <w:t>[] Find out which customer generated most total revenue</w:t>
-      </w:r>
-    </w:p>
-    <w:p>
-      <w:pPr>
-        <w:rPr>
-          <w:rFonts w:ascii="Times New Roman" w:hAnsi="Times New Roman" w:cs="Times New Roman"/>
-          <w:sz w:val="24"/>
-          <w:szCs w:val="24"/>
-        </w:rPr>
-      </w:pPr>
-      <w:r>
-        <w:rPr>
-          <w:rFonts w:ascii="Times New Roman" w:hAnsi="Times New Roman" w:cs="Times New Roman"/>
-          <w:sz w:val="24"/>
-          <w:szCs w:val="24"/>
-        </w:rPr>
-        <w:tab/>
-      </w:r>
-      <w:r>
-        <w:rPr>
-          <w:rFonts w:ascii="Times New Roman" w:hAnsi="Times New Roman" w:cs="Times New Roman"/>
-          <w:sz w:val="24"/>
-          <w:szCs w:val="24"/>
-        </w:rPr>
-        <w:tab/>
-        <w:t>[] Produce a list of most active flights (most tickets sold)</w:t>
-      </w:r>
-    </w:p>
-    <w:p>
-      <w:pPr>
-        <w:rPr>
-          <w:rFonts w:ascii="Times New Roman" w:hAnsi="Times New Roman" w:cs="Times New Roman"/>
-          <w:sz w:val="24"/>
-          <w:szCs w:val="24"/>
-        </w:rPr>
-      </w:pPr>
-      <w:r>
-        <w:rPr>
-          <w:rFonts w:ascii="Times New Roman" w:hAnsi="Times New Roman" w:cs="Times New Roman"/>
-          <w:sz w:val="24"/>
-          <w:szCs w:val="24"/>
-        </w:rPr>
-        <w:tab/>
-      </w:r>
-      <w:r>
-        <w:rPr>
-          <w:rFonts w:ascii="Times New Roman" w:hAnsi="Times New Roman" w:cs="Times New Roman"/>
-          <w:sz w:val="24"/>
-          <w:szCs w:val="24"/>
-        </w:rPr>
-        <w:tab/>
-        <w:t>[] Produce a list of all flights for a given airport</w:t>
+        <w:t>[</w:t>
+      </w:r>
+      <w:r>
+        <w:rPr>
+          <w:rFonts w:ascii="Times New Roman" w:hAnsi="Times New Roman" w:cs="Times New Roman"/>
+          <w:sz w:val="24"/>
+          <w:szCs w:val="24"/>
+        </w:rPr>
+        <w:t>x</w:t>
+      </w:r>
+      <w:r>
+        <w:rPr>
+          <w:rFonts w:ascii="Times New Roman" w:hAnsi="Times New Roman" w:cs="Times New Roman"/>
+          <w:sz w:val="24"/>
+          <w:szCs w:val="24"/>
+        </w:rPr>
+        <w:t>] Admin (create an admin account ahead of time)</w:t>
+      </w:r>
+    </w:p>
+    <w:p>
+      <w:pPr>
+        <w:rPr>
+          <w:rFonts w:ascii="Times New Roman" w:hAnsi="Times New Roman" w:cs="Times New Roman"/>
+          <w:sz w:val="24"/>
+          <w:szCs w:val="24"/>
+        </w:rPr>
+      </w:pPr>
+      <w:r>
+        <w:rPr>
+          <w:rFonts w:ascii="Times New Roman" w:hAnsi="Times New Roman" w:cs="Times New Roman"/>
+          <w:sz w:val="24"/>
+          <w:szCs w:val="24"/>
+        </w:rPr>
+        <w:tab/>
+      </w:r>
+      <w:r>
+        <w:rPr>
+          <w:rFonts w:ascii="Times New Roman" w:hAnsi="Times New Roman" w:cs="Times New Roman"/>
+          <w:sz w:val="24"/>
+          <w:szCs w:val="24"/>
+        </w:rPr>
+        <w:tab/>
+        <w:t>[</w:t>
+      </w:r>
+      <w:r>
+        <w:rPr>
+          <w:rFonts w:ascii="Times New Roman" w:hAnsi="Times New Roman" w:cs="Times New Roman"/>
+          <w:sz w:val="24"/>
+          <w:szCs w:val="24"/>
+        </w:rPr>
+        <w:t>x</w:t>
+      </w:r>
+      <w:r>
+        <w:rPr>
+          <w:rFonts w:ascii="Times New Roman" w:hAnsi="Times New Roman" w:cs="Times New Roman"/>
+          <w:sz w:val="24"/>
+          <w:szCs w:val="24"/>
+        </w:rPr>
+        <w:t>] Add, Edit and Delete information for a customer representative or customer</w:t>
+      </w:r>
+    </w:p>
+    <w:p>
+      <w:pPr>
+        <w:rPr>
+          <w:rFonts w:ascii="Times New Roman" w:hAnsi="Times New Roman" w:cs="Times New Roman"/>
+          <w:sz w:val="24"/>
+          <w:szCs w:val="24"/>
+        </w:rPr>
+      </w:pPr>
+      <w:r>
+        <w:rPr>
+          <w:rFonts w:ascii="Times New Roman" w:hAnsi="Times New Roman" w:cs="Times New Roman"/>
+          <w:sz w:val="24"/>
+          <w:szCs w:val="24"/>
+        </w:rPr>
+        <w:tab/>
+      </w:r>
+      <w:r>
+        <w:rPr>
+          <w:rFonts w:ascii="Times New Roman" w:hAnsi="Times New Roman" w:cs="Times New Roman"/>
+          <w:sz w:val="24"/>
+          <w:szCs w:val="24"/>
+        </w:rPr>
+        <w:tab/>
+        <w:t>[</w:t>
+      </w:r>
+      <w:r>
+        <w:rPr>
+          <w:rFonts w:ascii="Times New Roman" w:hAnsi="Times New Roman" w:cs="Times New Roman"/>
+          <w:sz w:val="24"/>
+          <w:szCs w:val="24"/>
+        </w:rPr>
+        <w:t>x</w:t>
+      </w:r>
+      <w:r>
+        <w:rPr>
+          <w:rFonts w:ascii="Times New Roman" w:hAnsi="Times New Roman" w:cs="Times New Roman"/>
+          <w:sz w:val="24"/>
+          <w:szCs w:val="24"/>
+        </w:rPr>
+        <w:t>] Obtain a sales report for a particular month</w:t>
+      </w:r>
+    </w:p>
+    <w:p>
+      <w:pPr>
+        <w:rPr>
+          <w:rFonts w:ascii="Times New Roman" w:hAnsi="Times New Roman" w:cs="Times New Roman"/>
+          <w:sz w:val="24"/>
+          <w:szCs w:val="24"/>
+        </w:rPr>
+      </w:pPr>
+      <w:r>
+        <w:rPr>
+          <w:rFonts w:ascii="Times New Roman" w:hAnsi="Times New Roman" w:cs="Times New Roman"/>
+          <w:sz w:val="24"/>
+          <w:szCs w:val="24"/>
+        </w:rPr>
+        <w:tab/>
+      </w:r>
+      <w:r>
+        <w:rPr>
+          <w:rFonts w:ascii="Times New Roman" w:hAnsi="Times New Roman" w:cs="Times New Roman"/>
+          <w:sz w:val="24"/>
+          <w:szCs w:val="24"/>
+        </w:rPr>
+        <w:tab/>
+        <w:t>[</w:t>
+      </w:r>
+      <w:r>
+        <w:rPr>
+          <w:rFonts w:ascii="Times New Roman" w:hAnsi="Times New Roman" w:cs="Times New Roman"/>
+          <w:sz w:val="24"/>
+          <w:szCs w:val="24"/>
+        </w:rPr>
+        <w:t>x</w:t>
+      </w:r>
+      <w:r>
+        <w:rPr>
+          <w:rFonts w:ascii="Times New Roman" w:hAnsi="Times New Roman" w:cs="Times New Roman"/>
+          <w:sz w:val="24"/>
+          <w:szCs w:val="24"/>
+        </w:rPr>
+        <w:t>] Produce a list of reservations by flight number or by customer name</w:t>
+      </w:r>
+    </w:p>
+    <w:p>
+      <w:pPr>
+        <w:rPr>
+          <w:rFonts w:ascii="Times New Roman" w:hAnsi="Times New Roman" w:cs="Times New Roman"/>
+          <w:sz w:val="24"/>
+          <w:szCs w:val="24"/>
+        </w:rPr>
+      </w:pPr>
+      <w:r>
+        <w:rPr>
+          <w:rFonts w:ascii="Times New Roman" w:hAnsi="Times New Roman" w:cs="Times New Roman"/>
+          <w:sz w:val="24"/>
+          <w:szCs w:val="24"/>
+        </w:rPr>
+        <w:tab/>
+      </w:r>
+      <w:r>
+        <w:rPr>
+          <w:rFonts w:ascii="Times New Roman" w:hAnsi="Times New Roman" w:cs="Times New Roman"/>
+          <w:sz w:val="24"/>
+          <w:szCs w:val="24"/>
+        </w:rPr>
+        <w:tab/>
+        <w:t>[</w:t>
+      </w:r>
+      <w:r>
+        <w:rPr>
+          <w:rFonts w:ascii="Times New Roman" w:hAnsi="Times New Roman" w:cs="Times New Roman"/>
+          <w:sz w:val="24"/>
+          <w:szCs w:val="24"/>
+        </w:rPr>
+        <w:t>x</w:t>
+      </w:r>
+      <w:r>
+        <w:rPr>
+          <w:rFonts w:ascii="Times New Roman" w:hAnsi="Times New Roman" w:cs="Times New Roman"/>
+          <w:sz w:val="24"/>
+          <w:szCs w:val="24"/>
+        </w:rPr>
+        <w:t>] Produce a summary listing of revenue generated by a particular flight, airline, or customer</w:t>
+      </w:r>
+    </w:p>
+    <w:p>
+      <w:pPr>
+        <w:rPr>
+          <w:rFonts w:ascii="Times New Roman" w:hAnsi="Times New Roman" w:cs="Times New Roman"/>
+          <w:sz w:val="24"/>
+          <w:szCs w:val="24"/>
+        </w:rPr>
+      </w:pPr>
+      <w:r>
+        <w:rPr>
+          <w:rFonts w:ascii="Times New Roman" w:hAnsi="Times New Roman" w:cs="Times New Roman"/>
+          <w:sz w:val="24"/>
+          <w:szCs w:val="24"/>
+        </w:rPr>
+        <w:tab/>
+      </w:r>
+      <w:r>
+        <w:rPr>
+          <w:rFonts w:ascii="Times New Roman" w:hAnsi="Times New Roman" w:cs="Times New Roman"/>
+          <w:sz w:val="24"/>
+          <w:szCs w:val="24"/>
+        </w:rPr>
+        <w:tab/>
+        <w:t>[</w:t>
+      </w:r>
+      <w:r>
+        <w:rPr>
+          <w:rFonts w:ascii="Times New Roman" w:hAnsi="Times New Roman" w:cs="Times New Roman"/>
+          <w:sz w:val="24"/>
+          <w:szCs w:val="24"/>
+        </w:rPr>
+        <w:t>x</w:t>
+      </w:r>
+      <w:r>
+        <w:rPr>
+          <w:rFonts w:ascii="Times New Roman" w:hAnsi="Times New Roman" w:cs="Times New Roman"/>
+          <w:sz w:val="24"/>
+          <w:szCs w:val="24"/>
+        </w:rPr>
+        <w:t>] Find out which customer generated most total revenue</w:t>
+      </w:r>
+    </w:p>
+    <w:p>
+      <w:pPr>
+        <w:rPr>
+          <w:rFonts w:ascii="Times New Roman" w:hAnsi="Times New Roman" w:cs="Times New Roman"/>
+          <w:sz w:val="24"/>
+          <w:szCs w:val="24"/>
+        </w:rPr>
+      </w:pPr>
+      <w:r>
+        <w:rPr>
+          <w:rFonts w:ascii="Times New Roman" w:hAnsi="Times New Roman" w:cs="Times New Roman"/>
+          <w:sz w:val="24"/>
+          <w:szCs w:val="24"/>
+        </w:rPr>
+        <w:tab/>
+      </w:r>
+      <w:r>
+        <w:rPr>
+          <w:rFonts w:ascii="Times New Roman" w:hAnsi="Times New Roman" w:cs="Times New Roman"/>
+          <w:sz w:val="24"/>
+          <w:szCs w:val="24"/>
+        </w:rPr>
+        <w:tab/>
+        <w:t>[</w:t>
+      </w:r>
+      <w:r>
+        <w:rPr>
+          <w:rFonts w:ascii="Times New Roman" w:hAnsi="Times New Roman" w:cs="Times New Roman"/>
+          <w:sz w:val="24"/>
+          <w:szCs w:val="24"/>
+        </w:rPr>
+        <w:t>x</w:t>
+      </w:r>
+      <w:r>
+        <w:rPr>
+          <w:rFonts w:ascii="Times New Roman" w:hAnsi="Times New Roman" w:cs="Times New Roman"/>
+          <w:sz w:val="24"/>
+          <w:szCs w:val="24"/>
+        </w:rPr>
+        <w:t>] Produce a list of most active flights (most tickets sold)</w:t>
+      </w:r>
+    </w:p>
+    <w:p>
+      <w:pPr>
+        <w:rPr>
+          <w:rFonts w:ascii="Times New Roman" w:hAnsi="Times New Roman" w:cs="Times New Roman"/>
+          <w:sz w:val="24"/>
+          <w:szCs w:val="24"/>
+        </w:rPr>
+      </w:pPr>
+      <w:r>
+        <w:rPr>
+          <w:rFonts w:ascii="Times New Roman" w:hAnsi="Times New Roman" w:cs="Times New Roman"/>
+          <w:sz w:val="24"/>
+          <w:szCs w:val="24"/>
+        </w:rPr>
+        <w:tab/>
+      </w:r>
+      <w:r>
+        <w:rPr>
+          <w:rFonts w:ascii="Times New Roman" w:hAnsi="Times New Roman" w:cs="Times New Roman"/>
+          <w:sz w:val="24"/>
+          <w:szCs w:val="24"/>
+        </w:rPr>
+        <w:tab/>
+        <w:t>[</w:t>
+      </w:r>
+      <w:r>
+        <w:rPr>
+          <w:rFonts w:ascii="Times New Roman" w:hAnsi="Times New Roman" w:cs="Times New Roman"/>
+          <w:sz w:val="24"/>
+          <w:szCs w:val="24"/>
+        </w:rPr>
+        <w:t>x</w:t>
+      </w:r>
+      <w:r>
+        <w:rPr>
+          <w:rFonts w:ascii="Times New Roman" w:hAnsi="Times New Roman" w:cs="Times New Roman"/>
+          <w:sz w:val="24"/>
+          <w:szCs w:val="24"/>
+        </w:rPr>
+        <w:t>] Produce a list of all flights for a given airport</w:t>
       </w:r>
     </w:p>
     <w:p>
@@ -805,7 +903,6 @@
           <w:sz w:val="24"/>
           <w:szCs w:val="24"/>
         </w:rPr>
-        <w:lastRenderedPageBreak/>
         <w:tab/>
       </w:r>
       <w:r>
@@ -943,18 +1040,8 @@
           <w:szCs w:val="24"/>
         </w:rPr>
         <w:tab/>
-        <w:t xml:space="preserve">[] retrieve a list of all the passengers who are on the waiting list of a </w:t>
-      </w:r>
-      <w:proofErr w:type="gramStart"/>
-      <w:r>
-        <w:rPr>
-          <w:rFonts w:ascii="Times New Roman" w:hAnsi="Times New Roman" w:cs="Times New Roman"/>
-          <w:sz w:val="24"/>
-          <w:szCs w:val="24"/>
-        </w:rPr>
-        <w:t>particular flight</w:t>
-      </w:r>
-      <w:proofErr w:type="gramEnd"/>
+        <w:t>[] retrieve a list of all the passengers who are on the waiting list of a particular flight</w:t>
+      </w:r>
     </w:p>
     <w:sectPr>
       <w:pgSz w:w="12240" w:h="15840"/>

</xml_diff>